<commit_message>
Files before final proofreading
</commit_message>
<xml_diff>
--- a/Bagging on Low Variance Models.docx
+++ b/Bagging on Low Variance Models.docx
@@ -472,10 +472,10 @@
           <w:noProof/>
         </w:rPr>
         <w:drawing>
-          <wp:inline distT="0" distB="0" distL="0" distR="0" wp14:anchorId="7AD0D316" wp14:editId="383EF571">
-            <wp:extent cx="4572000" cy="2743200"/>
+          <wp:inline distT="0" distB="0" distL="0" distR="0" wp14:anchorId="73D7A07E" wp14:editId="3234FFCE">
+            <wp:extent cx="4572000" cy="2857500"/>
             <wp:effectExtent l="0" t="0" r="0" b="0"/>
-            <wp:docPr id="19" name="Chart 19">
+            <wp:docPr id="4" name="Chart 4">
               <a:extLst xmlns:a="http://schemas.openxmlformats.org/drawingml/2006/main">
                 <a:ext uri="{FF2B5EF4-FFF2-40B4-BE49-F238E27FC236}">
                   <a16:creationId xmlns:a16="http://schemas.microsoft.com/office/drawing/2014/main" id="{87E2A8A3-0ACD-45F5-925C-53C508DECC80}"/>
@@ -967,91 +967,25 @@
         <w:rPr>
           <w:lang w:val="en-US"/>
         </w:rPr>
-        <w:t>Linear Regression? Intuitively, we may assume that when the variance of the model is already low</w:t>
-      </w:r>
-      <w:r>
-        <w:rPr>
-          <w:lang w:val="en-US"/>
-        </w:rPr>
-        <w:t xml:space="preserve"> and bagging </w:t>
-      </w:r>
-      <w:r>
-        <w:rPr>
-          <w:lang w:val="en-US"/>
-        </w:rPr>
-        <w:t xml:space="preserve">has no effect on </w:t>
-      </w:r>
-      <w:r>
-        <w:rPr>
-          <w:lang w:val="en-US"/>
-        </w:rPr>
-        <w:t>bias</w:t>
-      </w:r>
-      <w:r>
-        <w:rPr>
-          <w:lang w:val="en-US"/>
-        </w:rPr>
-        <w:t xml:space="preserve">, </w:t>
-      </w:r>
-      <w:r>
-        <w:rPr>
-          <w:lang w:val="en-US"/>
-        </w:rPr>
-        <w:t>b</w:t>
-      </w:r>
-      <w:r>
-        <w:rPr>
-          <w:lang w:val="en-US"/>
-        </w:rPr>
-        <w:t xml:space="preserve">agging will not be able to </w:t>
-      </w:r>
-      <w:r>
-        <w:rPr>
-          <w:lang w:val="en-US"/>
-        </w:rPr>
-        <w:t>improve the performance any further</w:t>
-      </w:r>
-      <w:r>
-        <w:rPr>
-          <w:lang w:val="en-US"/>
-        </w:rPr>
-        <w:t xml:space="preserve"> and</w:t>
-      </w:r>
-      <w:r>
-        <w:rPr>
-          <w:lang w:val="en-US"/>
-        </w:rPr>
-        <w:t>,</w:t>
-      </w:r>
-      <w:r>
-        <w:rPr>
-          <w:lang w:val="en-US"/>
-        </w:rPr>
-        <w:t xml:space="preserve"> as a result the accuracy of the model will not change. </w:t>
-      </w:r>
-      <w:r>
-        <w:rPr>
-          <w:b/>
-          <w:bCs/>
-          <w:lang w:val="en-US"/>
-        </w:rPr>
-        <w:t>Incorrect</w:t>
-      </w:r>
-      <w:r>
-        <w:rPr>
-          <w:b/>
-          <w:bCs/>
-          <w:lang w:val="en-US"/>
-        </w:rPr>
-        <w:t>!!</w:t>
-      </w:r>
-      <w:r>
-        <w:rPr>
-          <w:b/>
-          <w:bCs/>
-          <w:lang w:val="en-US"/>
-        </w:rPr>
-        <w:t xml:space="preserve"> </w:t>
+        <w:t xml:space="preserve">Linear Regression? </w:t>
+      </w:r>
+      <w:r>
+        <w:rPr>
+          <w:lang w:val="en-US"/>
+        </w:rPr>
+        <w:t xml:space="preserve">Let us explore this scenario with a demonstration of what happens with each bagged model. We can intuitively claim that as bagging only effects high variance models, it should have no effect on biased models. </w:t>
+      </w:r>
+      <w:r>
+        <w:rPr>
+          <w:lang w:val="en-US"/>
+        </w:rPr>
+        <w:t>We will</w:t>
+      </w:r>
+      <w:r>
+        <w:rPr>
+          <w:lang w:val="en-US"/>
+        </w:rPr>
+        <w:t xml:space="preserve"> verify whether our assumption is correct in the rest of the article.</w:t>
       </w:r>
     </w:p>
     <w:p>
@@ -1064,19 +998,25 @@
         <w:rPr>
           <w:lang w:val="en-US"/>
         </w:rPr>
-        <w:t xml:space="preserve">To understand what exactly happens in this scenario, </w:t>
-      </w:r>
-      <w:r>
-        <w:rPr>
-          <w:lang w:val="en-US"/>
-        </w:rPr>
         <w:t>We</w:t>
       </w:r>
       <w:r>
         <w:rPr>
           <w:lang w:val="en-US"/>
         </w:rPr>
-        <w:t xml:space="preserve"> will use </w:t>
+        <w:t xml:space="preserve"> will </w:t>
+      </w:r>
+      <w:r>
+        <w:rPr>
+          <w:lang w:val="en-US"/>
+        </w:rPr>
+        <w:t>work with</w:t>
+      </w:r>
+      <w:r>
+        <w:rPr>
+          <w:lang w:val="en-US"/>
+        </w:rPr>
+        <w:t xml:space="preserve"> </w:t>
       </w:r>
       <w:hyperlink r:id="rId11" w:history="1">
         <w:r>
@@ -1135,7 +1075,14 @@
         <w:rPr>
           <w:lang w:val="en-US"/>
         </w:rPr>
-        <w:t xml:space="preserve"> to get a general idea of </w:t>
+        <w:t xml:space="preserve"> to get a general idea </w:t>
+      </w:r>
+      <w:r>
+        <w:rPr>
+          <w:lang w:val="en-US"/>
+        </w:rPr>
+        <w:lastRenderedPageBreak/>
+        <w:t xml:space="preserve">of </w:t>
       </w:r>
       <w:r>
         <w:rPr>
@@ -1147,14 +1094,7 @@
         <w:rPr>
           <w:lang w:val="en-US"/>
         </w:rPr>
-        <w:t xml:space="preserve">and build a simple linear </w:t>
-      </w:r>
-      <w:r>
-        <w:rPr>
-          <w:lang w:val="en-US"/>
-        </w:rPr>
-        <w:lastRenderedPageBreak/>
-        <w:t>regression model on it</w:t>
+        <w:t>and build a simple linear regression model on it</w:t>
       </w:r>
       <w:r>
         <w:rPr>
@@ -1488,25 +1428,25 @@
         <w:rPr>
           <w:lang w:val="en-US"/>
         </w:rPr>
-        <w:t xml:space="preserve"> the RMSE (Root Mean Squared Error) went down by 2.7 </w:t>
-      </w:r>
-      <w:r>
-        <w:rPr>
-          <w:lang w:val="en-US"/>
-        </w:rPr>
-        <w:t>dollars</w:t>
-      </w:r>
-      <w:r>
-        <w:rPr>
-          <w:lang w:val="en-US"/>
-        </w:rPr>
-        <w:t xml:space="preserve">! </w:t>
-      </w:r>
-      <w:r>
-        <w:rPr>
-          <w:lang w:val="en-US"/>
-        </w:rPr>
-        <w:t>Bias nature of simple linear regression is the reason behind this</w:t>
+        <w:t xml:space="preserve"> the RMSE (Root Mean Squared Error) went down by 2.7! </w:t>
+      </w:r>
+      <w:r>
+        <w:rPr>
+          <w:lang w:val="en-US"/>
+        </w:rPr>
+        <w:t>Bias</w:t>
+      </w:r>
+      <w:r>
+        <w:rPr>
+          <w:lang w:val="en-US"/>
+        </w:rPr>
+        <w:t>ed</w:t>
+      </w:r>
+      <w:r>
+        <w:rPr>
+          <w:lang w:val="en-US"/>
+        </w:rPr>
+        <w:t xml:space="preserve"> nature of simple linear regression is the reason behind this</w:t>
       </w:r>
       <w:r>
         <w:rPr>
@@ -1618,7 +1558,43 @@
         <w:rPr>
           <w:lang w:val="en-US"/>
         </w:rPr>
-        <w:t>the data. In this scenario, the model becomes biased.</w:t>
+        <w:t xml:space="preserve">the data. In this scenario, the </w:t>
+      </w:r>
+      <w:r>
+        <w:rPr>
+          <w:lang w:val="en-US"/>
+        </w:rPr>
+        <w:t xml:space="preserve">bias of individual bagged </w:t>
+      </w:r>
+      <w:r>
+        <w:rPr>
+          <w:lang w:val="en-US"/>
+        </w:rPr>
+        <w:t>model</w:t>
+      </w:r>
+      <w:r>
+        <w:rPr>
+          <w:lang w:val="en-US"/>
+        </w:rPr>
+        <w:t>s</w:t>
+      </w:r>
+      <w:r>
+        <w:rPr>
+          <w:lang w:val="en-US"/>
+        </w:rPr>
+        <w:t xml:space="preserve"> </w:t>
+      </w:r>
+      <w:r>
+        <w:rPr>
+          <w:lang w:val="en-US"/>
+        </w:rPr>
+        <w:t>increases</w:t>
+      </w:r>
+      <w:r>
+        <w:rPr>
+          <w:lang w:val="en-US"/>
+        </w:rPr>
+        <w:t>.</w:t>
       </w:r>
     </w:p>
     <w:p>
@@ -1643,7 +1619,19 @@
         <w:rPr>
           <w:lang w:val="en-US"/>
         </w:rPr>
-        <w:t xml:space="preserve"> 0.7, it is not perfectly correlated but it is good enough that the use of simple linear regression makes sense here. This is the reason because of which the RMSE did not take a huge dip when we used bagging on it. The bagging technique creates multiple linear regression model and takes the mean of their predictions. All these points will lie on the regression line which can be </w:t>
+        <w:t xml:space="preserve"> 0.7, it is not perfectly correlated but it is good enough that the use of simple linear regression makes sense here. This is the reason because of which the RMSE did not take a huge dip when we used bagging on it. The bagging technique creates multiple linear regression model</w:t>
+      </w:r>
+      <w:r>
+        <w:rPr>
+          <w:lang w:val="en-US"/>
+        </w:rPr>
+        <w:t>s</w:t>
+      </w:r>
+      <w:r>
+        <w:rPr>
+          <w:lang w:val="en-US"/>
+        </w:rPr>
+        <w:t xml:space="preserve"> and takes the mean of their predictions. All these points will lie on the regression line which can be </w:t>
       </w:r>
       <w:r>
         <w:rPr>
@@ -1655,19 +1643,31 @@
         <w:rPr>
           <w:lang w:val="en-US"/>
         </w:rPr>
-        <w:t xml:space="preserve"> by taking the mean of intercepts and coefficients of every model.  </w:t>
-      </w:r>
-      <w:r>
-        <w:rPr>
-          <w:lang w:val="en-US"/>
-        </w:rPr>
-        <w:t xml:space="preserve">To prove this point, let us compare the predictions obtained from the bagged model and the one which we would get if we generate a line which we just talked about. </w:t>
-      </w:r>
-      <w:r>
-        <w:rPr>
-          <w:lang w:val="en-US"/>
-        </w:rPr>
-        <w:t>We will call it mean regression line going forward.</w:t>
+        <w:t xml:space="preserve"> by taking the mean of intercepts and coefficients of every model. </w:t>
+      </w:r>
+      <w:r>
+        <w:rPr>
+          <w:lang w:val="en-US"/>
+        </w:rPr>
+        <w:t xml:space="preserve">Let us </w:t>
+      </w:r>
+      <w:r>
+        <w:rPr>
+          <w:lang w:val="en-US"/>
+        </w:rPr>
+        <w:t>visualize the predictions of mean</w:t>
+      </w:r>
+      <w:r>
+        <w:rPr>
+          <w:lang w:val="en-US"/>
+        </w:rPr>
+        <w:t xml:space="preserve"> regression lines </w:t>
+      </w:r>
+      <w:r>
+        <w:rPr>
+          <w:lang w:val="en-US"/>
+        </w:rPr>
+        <w:t>in comparison to the final bagged predictions.</w:t>
       </w:r>
     </w:p>
     <w:p>
@@ -1682,10 +1682,10 @@
           <w:lang w:val="en-US"/>
         </w:rPr>
         <w:drawing>
-          <wp:inline distT="0" distB="0" distL="0" distR="0" wp14:anchorId="4D9E8635" wp14:editId="558F7C9D">
-            <wp:extent cx="2796782" cy="1539373"/>
-            <wp:effectExtent l="0" t="0" r="3810" b="3810"/>
-            <wp:docPr id="13" name="Picture 13"/>
+          <wp:inline distT="0" distB="0" distL="0" distR="0" wp14:anchorId="4A7C432A" wp14:editId="2D8CBF72">
+            <wp:extent cx="5731510" cy="2308225"/>
+            <wp:effectExtent l="0" t="0" r="2540" b="0"/>
+            <wp:docPr id="14" name="Picture 14"/>
             <wp:cNvGraphicFramePr>
               <a:graphicFrameLocks xmlns:a="http://schemas.openxmlformats.org/drawingml/2006/main" noChangeAspect="1"/>
             </wp:cNvGraphicFramePr>
@@ -1705,7 +1705,7 @@
                   <pic:spPr>
                     <a:xfrm>
                       <a:off x="0" y="0"/>
-                      <a:ext cx="2796782" cy="1539373"/>
+                      <a:ext cx="5731510" cy="2308225"/>
                     </a:xfrm>
                     <a:prstGeom prst="rect">
                       <a:avLst/>
@@ -1735,43 +1735,82 @@
         <w:rPr>
           <w:lang w:val="en-US"/>
         </w:rPr>
-        <w:t xml:space="preserve">Let us </w:t>
-      </w:r>
-      <w:r>
-        <w:rPr>
-          <w:lang w:val="en-US"/>
-        </w:rPr>
-        <w:t>visualize the predictions of mean</w:t>
-      </w:r>
-      <w:r>
-        <w:rPr>
-          <w:lang w:val="en-US"/>
-        </w:rPr>
-        <w:t xml:space="preserve"> regression lines </w:t>
-      </w:r>
-      <w:r>
-        <w:rPr>
-          <w:lang w:val="en-US"/>
-        </w:rPr>
-        <w:t>in comparison to the final bagged predictions.</w:t>
+        <w:t xml:space="preserve">Every grey line present in this graph represents individual simple linear regression models. Their bias is higher than the regression line which could have been obtained from the original dataset directly as many duplicate points are present in </w:t>
+      </w:r>
+      <w:r>
+        <w:rPr>
+          <w:lang w:val="en-US"/>
+        </w:rPr>
+        <w:t xml:space="preserve">bootstrap samples. This gives some points more leverage than the rest. </w:t>
+      </w:r>
+      <w:r>
+        <w:rPr>
+          <w:lang w:val="en-US"/>
+        </w:rPr>
+        <w:t>This led to the deviation of mean regression line from the regression line which we could have obtained without bagging.</w:t>
       </w:r>
     </w:p>
     <w:p>
       <w:pPr>
         <w:rPr>
-          <w:lang w:val="en-US"/>
-        </w:rPr>
-      </w:pPr>
-      <w:r>
-        <w:rPr>
-          <w:noProof/>
+          <w:b/>
+          <w:bCs/>
+          <w:lang w:val="en-US"/>
+        </w:rPr>
+      </w:pPr>
+      <w:r>
+        <w:rPr>
+          <w:lang w:val="en-US"/>
+        </w:rPr>
+        <w:t xml:space="preserve">This means that our assumption that bagging has no effect on high bias model was incorrect! Bagging does effect models with high bias, but it reduces its accuracy instead. </w:t>
+      </w:r>
+      <w:r>
+        <w:rPr>
+          <w:lang w:val="en-US"/>
+        </w:rPr>
+        <w:t xml:space="preserve">Does </w:t>
+      </w:r>
+      <w:r>
+        <w:rPr>
+          <w:lang w:val="en-US"/>
+        </w:rPr>
+        <w:t xml:space="preserve">that mean bagging of models which have high bias will always give us worse results than the ones which we could have obtained from the original model? Let us look at a few more graphs to </w:t>
+      </w:r>
+      <w:r>
+        <w:rPr>
+          <w:lang w:val="en-US"/>
+        </w:rPr>
+        <w:t>conclude</w:t>
+      </w:r>
+      <w:r>
+        <w:rPr>
+          <w:lang w:val="en-US"/>
+        </w:rPr>
+        <w:t>.</w:t>
+      </w:r>
+    </w:p>
+    <w:p>
+      <w:pPr>
+        <w:rPr>
+          <w:lang w:val="en-US"/>
+        </w:rPr>
+      </w:pPr>
+      <w:r>
+        <w:rPr>
+          <w:lang w:val="en-US"/>
+        </w:rPr>
+        <w:lastRenderedPageBreak/>
+        <w:t>No of bootstrap samples = 10</w:t>
+      </w:r>
+      <w:r>
+        <w:rPr>
           <w:lang w:val="en-US"/>
         </w:rPr>
         <w:drawing>
-          <wp:inline distT="0" distB="0" distL="0" distR="0" wp14:anchorId="4A7C432A" wp14:editId="2D8CBF72">
-            <wp:extent cx="5731510" cy="2308225"/>
-            <wp:effectExtent l="0" t="0" r="2540" b="0"/>
-            <wp:docPr id="14" name="Picture 14"/>
+          <wp:inline distT="0" distB="0" distL="0" distR="0" wp14:anchorId="10A4D7BF" wp14:editId="01A94813">
+            <wp:extent cx="5731510" cy="3654425"/>
+            <wp:effectExtent l="0" t="0" r="2540" b="3175"/>
+            <wp:docPr id="6" name="Picture 6"/>
             <wp:cNvGraphicFramePr>
               <a:graphicFrameLocks xmlns:a="http://schemas.openxmlformats.org/drawingml/2006/main" noChangeAspect="1"/>
             </wp:cNvGraphicFramePr>
@@ -1791,7 +1830,7 @@
                   <pic:spPr>
                     <a:xfrm>
                       <a:off x="0" y="0"/>
-                      <a:ext cx="5731510" cy="2308225"/>
+                      <a:ext cx="5731510" cy="3654425"/>
                     </a:xfrm>
                     <a:prstGeom prst="rect">
                       <a:avLst/>
@@ -1810,6 +1849,58 @@
           <w:lang w:val="en-US"/>
         </w:rPr>
       </w:pPr>
+      <w:r>
+        <w:rPr>
+          <w:lang w:val="en-US"/>
+        </w:rPr>
+        <w:t>No of bootstrap samples = 100</w:t>
+      </w:r>
+      <w:r>
+        <w:rPr>
+          <w:lang w:val="en-US"/>
+        </w:rPr>
+        <w:br/>
+      </w:r>
+      <w:r>
+        <w:rPr>
+          <w:lang w:val="en-US"/>
+        </w:rPr>
+        <w:drawing>
+          <wp:inline distT="0" distB="0" distL="0" distR="0" wp14:anchorId="2852F747" wp14:editId="24A440B9">
+            <wp:extent cx="5731510" cy="3696970"/>
+            <wp:effectExtent l="0" t="0" r="2540" b="0"/>
+            <wp:docPr id="7" name="Picture 7"/>
+            <wp:cNvGraphicFramePr>
+              <a:graphicFrameLocks xmlns:a="http://schemas.openxmlformats.org/drawingml/2006/main" noChangeAspect="1"/>
+            </wp:cNvGraphicFramePr>
+            <a:graphic xmlns:a="http://schemas.openxmlformats.org/drawingml/2006/main">
+              <a:graphicData uri="http://schemas.openxmlformats.org/drawingml/2006/picture">
+                <pic:pic xmlns:pic="http://schemas.openxmlformats.org/drawingml/2006/picture">
+                  <pic:nvPicPr>
+                    <pic:cNvPr id="1" name=""/>
+                    <pic:cNvPicPr/>
+                  </pic:nvPicPr>
+                  <pic:blipFill>
+                    <a:blip r:embed="rId17"/>
+                    <a:stretch>
+                      <a:fillRect/>
+                    </a:stretch>
+                  </pic:blipFill>
+                  <pic:spPr>
+                    <a:xfrm>
+                      <a:off x="0" y="0"/>
+                      <a:ext cx="5731510" cy="3696970"/>
+                    </a:xfrm>
+                    <a:prstGeom prst="rect">
+                      <a:avLst/>
+                    </a:prstGeom>
+                  </pic:spPr>
+                </pic:pic>
+              </a:graphicData>
+            </a:graphic>
+          </wp:inline>
+        </w:drawing>
+      </w:r>
     </w:p>
     <w:p>
       <w:pPr>
@@ -1821,19 +1912,54 @@
         <w:rPr>
           <w:lang w:val="en-US"/>
         </w:rPr>
-        <w:t xml:space="preserve">Every grey line present in this graph represents individual simple linear regression models. Their bias is higher than the regression line which could have been obtained from the original dataset directly as many duplicate points are present in </w:t>
-      </w:r>
-      <w:r>
-        <w:rPr>
-          <w:lang w:val="en-US"/>
-        </w:rPr>
-        <w:t xml:space="preserve">bootstrap samples. This gives some points more leverage than the rest. </w:t>
-      </w:r>
-      <w:r>
-        <w:rPr>
-          <w:lang w:val="en-US"/>
-        </w:rPr>
-        <w:t>This led to the deviation of mean regression line from the regression line which we could have obtained without bagging.</w:t>
+        <w:lastRenderedPageBreak/>
+        <w:t>No of bootstrap samples = 100</w:t>
+      </w:r>
+      <w:r>
+        <w:rPr>
+          <w:lang w:val="en-US"/>
+        </w:rPr>
+        <w:br/>
+      </w:r>
+      <w:r>
+        <w:rPr>
+          <w:lang w:val="en-US"/>
+        </w:rPr>
+        <w:drawing>
+          <wp:inline distT="0" distB="0" distL="0" distR="0" wp14:anchorId="0A2E61D9" wp14:editId="56F07538">
+            <wp:extent cx="5731510" cy="3703320"/>
+            <wp:effectExtent l="0" t="0" r="2540" b="0"/>
+            <wp:docPr id="9" name="Picture 9"/>
+            <wp:cNvGraphicFramePr>
+              <a:graphicFrameLocks xmlns:a="http://schemas.openxmlformats.org/drawingml/2006/main" noChangeAspect="1"/>
+            </wp:cNvGraphicFramePr>
+            <a:graphic xmlns:a="http://schemas.openxmlformats.org/drawingml/2006/main">
+              <a:graphicData uri="http://schemas.openxmlformats.org/drawingml/2006/picture">
+                <pic:pic xmlns:pic="http://schemas.openxmlformats.org/drawingml/2006/picture">
+                  <pic:nvPicPr>
+                    <pic:cNvPr id="1" name=""/>
+                    <pic:cNvPicPr/>
+                  </pic:nvPicPr>
+                  <pic:blipFill>
+                    <a:blip r:embed="rId18"/>
+                    <a:stretch>
+                      <a:fillRect/>
+                    </a:stretch>
+                  </pic:blipFill>
+                  <pic:spPr>
+                    <a:xfrm>
+                      <a:off x="0" y="0"/>
+                      <a:ext cx="5731510" cy="3703320"/>
+                    </a:xfrm>
+                    <a:prstGeom prst="rect">
+                      <a:avLst/>
+                    </a:prstGeom>
+                  </pic:spPr>
+                </pic:pic>
+              </a:graphicData>
+            </a:graphic>
+          </wp:inline>
+        </w:drawing>
       </w:r>
     </w:p>
     <w:p>
@@ -1912,140 +2038,90 @@
         <w:rPr>
           <w:lang w:val="en-US"/>
         </w:rPr>
-        <w:t xml:space="preserve">Bagging on stable models: </w:t>
-      </w:r>
-      <w:r>
-        <w:rPr>
-          <w:lang w:val="en-US"/>
-        </w:rPr>
-        <w:t>Same predictions will be reproduced. Bagging takes significant computational power, so using it when no improvement in accuracy is expected</w:t>
-      </w:r>
-      <w:r>
-        <w:rPr>
-          <w:lang w:val="en-US"/>
-        </w:rPr>
-        <w:t>,</w:t>
-      </w:r>
-      <w:r>
-        <w:rPr>
-          <w:lang w:val="en-US"/>
-        </w:rPr>
-        <w:t xml:space="preserve"> is </w:t>
-      </w:r>
-      <w:r>
-        <w:rPr>
-          <w:lang w:val="en-US"/>
-        </w:rPr>
-        <w:t>depreciated</w:t>
-      </w:r>
-      <w:r>
-        <w:rPr>
-          <w:lang w:val="en-US"/>
-        </w:rPr>
-        <w:t>.</w:t>
+        <w:t xml:space="preserve">Bagging on </w:t>
+      </w:r>
+      <w:r>
+        <w:rPr>
+          <w:lang w:val="en-US"/>
+        </w:rPr>
+        <w:t xml:space="preserve">high bias </w:t>
+      </w:r>
+      <w:r>
+        <w:rPr>
+          <w:lang w:val="en-US"/>
+        </w:rPr>
+        <w:t xml:space="preserve">models: </w:t>
+      </w:r>
+      <w:r>
+        <w:rPr>
+          <w:lang w:val="en-US"/>
+        </w:rPr>
+        <w:t>The accuracy of the model will always drop compared to the model we could have obtained without bagging. Looking at the above histograms, we can conclude that the baggi</w:t>
+      </w:r>
+      <w:r>
+        <w:rPr>
+          <w:lang w:val="en-US"/>
+        </w:rPr>
+        <w:t xml:space="preserve">ng accuracy increases </w:t>
+      </w:r>
+      <w:r>
+        <w:rPr>
+          <w:lang w:val="en-US"/>
+        </w:rPr>
+        <w:t>as number of bagged models increases and as n reaches infinity, the accuracy of bagged model will be equal to the accuracy of the direct model. As the accuracy of the model never increases in case of biased models, use of bagging is dissuaded.</w:t>
       </w:r>
     </w:p>
     <w:p>
       <w:pPr>
-        <w:pStyle w:val="ListParagraph"/>
-        <w:numPr>
-          <w:ilvl w:val="0"/>
-          <w:numId w:val="2"/>
-        </w:numPr>
-        <w:rPr>
-          <w:lang w:val="en-US"/>
-        </w:rPr>
-      </w:pPr>
-      <w:r>
-        <w:rPr>
-          <w:lang w:val="en-US"/>
-        </w:rPr>
-        <w:t xml:space="preserve">Bagging on low variance models: Bias of individual model </w:t>
-      </w:r>
-      <w:r>
-        <w:rPr>
-          <w:lang w:val="en-US"/>
-        </w:rPr>
-        <w:t>increases</w:t>
-      </w:r>
-      <w:r>
-        <w:rPr>
-          <w:lang w:val="en-US"/>
-        </w:rPr>
-        <w:t xml:space="preserve"> which makes the performance of the bagged model even worse</w:t>
-      </w:r>
-      <w:r>
-        <w:rPr>
-          <w:lang w:val="en-US"/>
-        </w:rPr>
-        <w:t xml:space="preserve"> than the original model</w:t>
-      </w:r>
-      <w:r>
-        <w:rPr>
-          <w:lang w:val="en-US"/>
-        </w:rPr>
-        <w:t>. Bagging should not be used in this case.</w:t>
+        <w:rPr>
+          <w:lang w:val="en-US"/>
+        </w:rPr>
+      </w:pPr>
+      <w:r>
+        <w:rPr>
+          <w:lang w:val="en-US"/>
+        </w:rPr>
+        <w:t xml:space="preserve">The focus of this article is to demonstrate what happens when we use a model which has low variance in bagging. The objective </w:t>
+      </w:r>
+      <w:r>
+        <w:rPr>
+          <w:lang w:val="en-US"/>
+        </w:rPr>
+        <w:t>is</w:t>
+      </w:r>
+      <w:r>
+        <w:rPr>
+          <w:lang w:val="en-US"/>
+        </w:rPr>
+        <w:t xml:space="preserve"> to give the reader </w:t>
+      </w:r>
+      <w:r>
+        <w:rPr>
+          <w:lang w:val="en-US"/>
+        </w:rPr>
+        <w:t>an</w:t>
+      </w:r>
+      <w:r>
+        <w:rPr>
+          <w:lang w:val="en-US"/>
+        </w:rPr>
+        <w:t xml:space="preserve"> intuition about which model work</w:t>
+      </w:r>
+      <w:r>
+        <w:rPr>
+          <w:lang w:val="en-US"/>
+        </w:rPr>
+        <w:t>s</w:t>
+      </w:r>
+      <w:r>
+        <w:rPr>
+          <w:lang w:val="en-US"/>
+        </w:rPr>
+        <w:t xml:space="preserve"> well with bagging. </w:t>
       </w:r>
     </w:p>
     <w:p>
       <w:pPr>
-        <w:pStyle w:val="ListParagraph"/>
-        <w:rPr>
-          <w:lang w:val="en-US"/>
-        </w:rPr>
-      </w:pPr>
-    </w:p>
-    <w:p>
-      <w:pPr>
-        <w:rPr>
-          <w:lang w:val="en-US"/>
-        </w:rPr>
-      </w:pPr>
-      <w:r>
-        <w:rPr>
-          <w:lang w:val="en-US"/>
-        </w:rPr>
-        <w:t xml:space="preserve">The focus of this article is to demonstrate what happens when we use a model which has low variance in bagging. The objective </w:t>
-      </w:r>
-      <w:r>
-        <w:rPr>
-          <w:lang w:val="en-US"/>
-        </w:rPr>
-        <w:t>is</w:t>
-      </w:r>
-      <w:r>
-        <w:rPr>
-          <w:lang w:val="en-US"/>
-        </w:rPr>
-        <w:t xml:space="preserve"> to give the reader </w:t>
-      </w:r>
-      <w:r>
-        <w:rPr>
-          <w:lang w:val="en-US"/>
-        </w:rPr>
-        <w:t>an</w:t>
-      </w:r>
-      <w:r>
-        <w:rPr>
-          <w:lang w:val="en-US"/>
-        </w:rPr>
-        <w:t xml:space="preserve"> intuition about which model work</w:t>
-      </w:r>
-      <w:r>
-        <w:rPr>
-          <w:lang w:val="en-US"/>
-        </w:rPr>
-        <w:t>s</w:t>
-      </w:r>
-      <w:r>
-        <w:rPr>
-          <w:lang w:val="en-US"/>
-        </w:rPr>
-        <w:t xml:space="preserve"> well with bagging. </w:t>
-      </w:r>
-    </w:p>
-    <w:p>
-      <w:pPr>
         <w:rPr>
           <w:lang w:val="en-US"/>
         </w:rPr>
@@ -2080,7 +2156,7 @@
         </w:rPr>
         <w:t xml:space="preserve"> I had to code bagging from scratch to demonstrate the bias of every model so if you are looking for the code, refer this link - </w:t>
       </w:r>
-      <w:hyperlink r:id="rId17" w:history="1">
+      <w:hyperlink r:id="rId19" w:history="1">
         <w:r>
           <w:rPr>
             <w:rStyle w:val="Hyperlink"/>
@@ -2123,7 +2199,7 @@
       <w:r>
         <w:t xml:space="preserve">Aishwarya Singh, </w:t>
       </w:r>
-      <w:hyperlink r:id="rId18" w:history="1">
+      <w:hyperlink r:id="rId20" w:history="1">
         <w:r>
           <w:rPr>
             <w:rStyle w:val="Hyperlink"/>
@@ -2184,6 +2260,52 @@
           <w:lang w:val="en-US"/>
         </w:rPr>
         <w:t>Data Mining and Predictive Analytics</w:t>
+      </w:r>
+      <w:r>
+        <w:rPr>
+          <w:lang w:val="en-US"/>
+        </w:rPr>
+        <w:br/>
+      </w:r>
+      <w:r>
+        <w:rPr>
+          <w:lang w:val="en-US"/>
+        </w:rPr>
+        <w:lastRenderedPageBreak/>
+        <w:t xml:space="preserve">[3] </w:t>
+      </w:r>
+      <w:r>
+        <w:rPr>
+          <w:lang w:val="en-US"/>
+        </w:rPr>
+        <w:t>Trevor Hastie Et Al, 8.7 Bagging, The Elements of Statistical Learning</w:t>
+      </w:r>
+      <w:r>
+        <w:rPr>
+          <w:lang w:val="en-US"/>
+        </w:rPr>
+        <w:br/>
+        <w:t xml:space="preserve">[4] </w:t>
+      </w:r>
+      <w:r>
+        <w:rPr>
+          <w:lang w:val="en-US"/>
+        </w:rPr>
+        <w:t xml:space="preserve">Bradley </w:t>
+      </w:r>
+      <w:proofErr w:type="spellStart"/>
+      <w:r>
+        <w:rPr>
+          <w:lang w:val="en-US"/>
+        </w:rPr>
+        <w:t>Boehmke</w:t>
+      </w:r>
+      <w:proofErr w:type="spellEnd"/>
+      <w:r>
+        <w:rPr>
+          <w:lang w:val="en-US"/>
+        </w:rPr>
+        <w:t xml:space="preserve"> Et Al, 10 Bagging, Hands on Machine Learning</w:t>
       </w:r>
     </w:p>
     <w:p>
@@ -2962,6 +3084,17 @@
       <w:lang w:eastAsia="en-IN"/>
     </w:rPr>
   </w:style>
+  <w:style w:type="character" w:styleId="Emphasis">
+    <w:name w:val="Emphasis"/>
+    <w:basedOn w:val="DefaultParagraphFont"/>
+    <w:uiPriority w:val="20"/>
+    <w:qFormat/>
+    <w:rsid w:val="00165464"/>
+    <w:rPr>
+      <w:i/>
+      <w:iCs/>
+    </w:rPr>
+  </w:style>
 </w:styles>
 </file>
 
@@ -3418,10 +3551,10 @@
           </c:marker>
           <c:xVal>
             <c:numRef>
-              <c:f>Sheet3!$A$2:$A$11</c:f>
+              <c:f>Sheet3!$A$2:$A$14</c:f>
               <c:numCache>
                 <c:formatCode>General</c:formatCode>
-                <c:ptCount val="10"/>
+                <c:ptCount val="13"/>
                 <c:pt idx="0">
                   <c:v>2</c:v>
                 </c:pt>
@@ -3432,24 +3565,33 @@
                   <c:v>6</c:v>
                 </c:pt>
                 <c:pt idx="3">
+                  <c:v>7</c:v>
+                </c:pt>
+                <c:pt idx="4">
                   <c:v>8</c:v>
                 </c:pt>
-                <c:pt idx="4">
+                <c:pt idx="5">
                   <c:v>10</c:v>
                 </c:pt>
-                <c:pt idx="5">
+                <c:pt idx="6">
                   <c:v>12</c:v>
                 </c:pt>
-                <c:pt idx="6">
+                <c:pt idx="7">
+                  <c:v>13</c:v>
+                </c:pt>
+                <c:pt idx="8">
                   <c:v>14</c:v>
                 </c:pt>
-                <c:pt idx="7">
+                <c:pt idx="9">
                   <c:v>16</c:v>
                 </c:pt>
-                <c:pt idx="8">
+                <c:pt idx="10">
                   <c:v>18</c:v>
                 </c:pt>
-                <c:pt idx="9">
+                <c:pt idx="11">
+                  <c:v>19</c:v>
+                </c:pt>
+                <c:pt idx="12">
                   <c:v>20</c:v>
                 </c:pt>
               </c:numCache>
@@ -3457,10 +3599,10 @@
           </c:xVal>
           <c:yVal>
             <c:numRef>
-              <c:f>Sheet3!$B$2:$B$11</c:f>
+              <c:f>Sheet3!$B$2:$B$14</c:f>
               <c:numCache>
                 <c:formatCode>General</c:formatCode>
-                <c:ptCount val="10"/>
+                <c:ptCount val="13"/>
                 <c:pt idx="0">
                   <c:v>1.4092974268256817</c:v>
                 </c:pt>
@@ -3471,24 +3613,33 @@
                   <c:v>1.2205845018010741</c:v>
                 </c:pt>
                 <c:pt idx="3">
+                  <c:v>0.5</c:v>
+                </c:pt>
+                <c:pt idx="4">
                   <c:v>2.9893582466233819</c:v>
                 </c:pt>
-                <c:pt idx="4">
+                <c:pt idx="5">
                   <c:v>1.9559788891106302</c:v>
                 </c:pt>
-                <c:pt idx="5">
+                <c:pt idx="6">
                   <c:v>2.4634270819995652</c:v>
                 </c:pt>
-                <c:pt idx="6">
+                <c:pt idx="7">
+                  <c:v>5</c:v>
+                </c:pt>
+                <c:pt idx="8">
                   <c:v>4.4906073556948707</c:v>
                 </c:pt>
-                <c:pt idx="7">
+                <c:pt idx="9">
                   <c:v>3.7120966833349347</c:v>
                 </c:pt>
-                <c:pt idx="8">
+                <c:pt idx="10">
                   <c:v>3.7490127532283237</c:v>
                 </c:pt>
-                <c:pt idx="9">
+                <c:pt idx="11">
+                  <c:v>3</c:v>
+                </c:pt>
+                <c:pt idx="12">
                   <c:v>5.9129452507276277</c:v>
                 </c:pt>
               </c:numCache>
@@ -3497,7 +3648,7 @@
           <c:smooth val="0"/>
           <c:extLst>
             <c:ext xmlns:c16="http://schemas.microsoft.com/office/drawing/2014/chart" uri="{C3380CC4-5D6E-409C-BE32-E72D297353CC}">
-              <c16:uniqueId val="{00000000-9172-448D-9BC1-E74B1BFC5DC2}"/>
+              <c16:uniqueId val="{00000000-5A08-416D-8696-127361555F77}"/>
             </c:ext>
           </c:extLst>
         </c:ser>
@@ -3654,10 +3805,7 @@
     </a:solidFill>
     <a:ln w="9525" cap="flat" cmpd="sng" algn="ctr">
       <a:solidFill>
-        <a:schemeClr val="tx1">
-          <a:lumMod val="15000"/>
-          <a:lumOff val="85000"/>
-        </a:schemeClr>
+        <a:schemeClr val="bg2"/>
       </a:solidFill>
       <a:round/>
     </a:ln>

</xml_diff>

<commit_message>
Changes in python file.
</commit_message>
<xml_diff>
--- a/Bagging on Low Variance Models.docx
+++ b/Bagging on Low Variance Models.docx
@@ -64,7 +64,7 @@
           <w:bCs/>
           <w:lang w:val="en-US"/>
         </w:rPr>
-        <w:t>odels.</w:t>
+        <w:t>odels</w:t>
       </w:r>
     </w:p>
     <w:p>
@@ -1774,19 +1774,7 @@
         <w:rPr>
           <w:lang w:val="en-US"/>
         </w:rPr>
-        <w:t xml:space="preserve">that mean bagging of models which have high bias will always give us worse results than the ones which we could have obtained from the original model? Let us look at a few more graphs to </w:t>
-      </w:r>
-      <w:r>
-        <w:rPr>
-          <w:lang w:val="en-US"/>
-        </w:rPr>
-        <w:t>conclude</w:t>
-      </w:r>
-      <w:r>
-        <w:rPr>
-          <w:lang w:val="en-US"/>
-        </w:rPr>
-        <w:t>.</w:t>
+        <w:t>that mean bagging of models which have high bias will always give us worse results than the ones which we could have obtained from the original model? Let us look at a few more graphs to conclude.</w:t>
       </w:r>
     </w:p>
     <w:p>
@@ -1804,6 +1792,7 @@
       </w:r>
       <w:r>
         <w:rPr>
+          <w:noProof/>
           <w:lang w:val="en-US"/>
         </w:rPr>
         <w:drawing>
@@ -1863,6 +1852,7 @@
       </w:r>
       <w:r>
         <w:rPr>
+          <w:noProof/>
           <w:lang w:val="en-US"/>
         </w:rPr>
         <w:drawing>
@@ -1923,6 +1913,7 @@
       </w:r>
       <w:r>
         <w:rPr>
+          <w:noProof/>
           <w:lang w:val="en-US"/>
         </w:rPr>
         <w:drawing>
@@ -1972,6 +1963,44 @@
     <w:p>
       <w:pPr>
         <w:rPr>
+          <w:lang w:val="en-US"/>
+        </w:rPr>
+      </w:pPr>
+      <w:r>
+        <w:rPr>
+          <w:lang w:val="en-US"/>
+        </w:rPr>
+        <w:t>We observe</w:t>
+      </w:r>
+      <w:r>
+        <w:rPr>
+          <w:lang w:val="en-US"/>
+        </w:rPr>
+        <w:t>d</w:t>
+      </w:r>
+      <w:r>
+        <w:rPr>
+          <w:lang w:val="en-US"/>
+        </w:rPr>
+        <w:t xml:space="preserve"> that the range, standard deviation shrinks as we increase the number of bootstrap samples. The median RMSE also moves closer to the RMSE of the simple linear regression line</w:t>
+      </w:r>
+      <w:r>
+        <w:rPr>
+          <w:lang w:val="en-US"/>
+        </w:rPr>
+        <w:t>. It indicates that the bagged predictions are getting closer to the simple linear regression predictions without deviating much.</w:t>
+      </w:r>
+    </w:p>
+    <w:p>
+      <w:pPr>
+        <w:rPr>
+          <w:lang w:val="en-US"/>
+        </w:rPr>
+      </w:pPr>
+    </w:p>
+    <w:p>
+      <w:pPr>
+        <w:rPr>
           <w:b/>
           <w:bCs/>
           <w:lang w:val="en-US"/>
@@ -2266,12 +2295,6 @@
           <w:lang w:val="en-US"/>
         </w:rPr>
         <w:br/>
-      </w:r>
-      <w:r>
-        <w:rPr>
-          <w:lang w:val="en-US"/>
-        </w:rPr>
-        <w:lastRenderedPageBreak/>
         <w:t xml:space="preserve">[3] </w:t>
       </w:r>
       <w:r>

</xml_diff>